<commit_message>
index on master: 9ecc274 Correct game rotation.
</commit_message>
<xml_diff>
--- a/ideen.docx
+++ b/ideen.docx
@@ -3,7 +3,868 @@
 <w:document xmlns:wpc="http://schemas.microsoft.com/office/word/2010/wordprocessingCanvas" xmlns:cx="http://schemas.microsoft.com/office/drawing/2014/chartex" xmlns:cx1="http://schemas.microsoft.com/office/drawing/2015/9/8/chartex" xmlns:cx2="http://schemas.microsoft.com/office/drawing/2015/10/21/chartex" xmlns:mc="http://schemas.openxmlformats.org/markup-compatibility/2006" xmlns:o="urn:schemas-microsoft-com:office:office" xmlns:r="http://schemas.openxmlformats.org/officeDocument/2006/relationships" xmlns:m="http://schemas.openxmlformats.org/officeDocument/2006/math" xmlns:v="urn:schemas-microsoft-com:vml" xmlns:wp14="http://schemas.microsoft.com/office/word/2010/wordprocessingDrawing" xmlns:wp="http://schemas.openxmlformats.org/drawingml/2006/wordprocessingDrawing" xmlns:w10="urn:schemas-microsoft-com:office:word" xmlns:w="http://schemas.openxmlformats.org/wordprocessingml/2006/main" xmlns:w14="http://schemas.microsoft.com/office/word/2010/wordml" xmlns:w15="http://schemas.microsoft.com/office/word/2012/wordml" xmlns:w16se="http://schemas.microsoft.com/office/word/2015/wordml/symex" xmlns:wpg="http://schemas.microsoft.com/office/word/2010/wordprocessingGroup" xmlns:wpi="http://schemas.microsoft.com/office/word/2010/wordprocessingInk" xmlns:wne="http://schemas.microsoft.com/office/word/2006/wordml" xmlns:wps="http://schemas.microsoft.com/office/word/2010/wordprocessingShape" mc:Ignorable="w14 w15 w16se wp14">
   <w:body>
     <w:p>
+      <w:pPr>
+        <w:rPr>
+          <w:b/>
+          <w:color w:val="AEAAAA" w:themeColor="background2" w:themeShade="BF"/>
+        </w:rPr>
+      </w:pPr>
+      <w:r>
+        <w:rPr>
+          <w:b/>
+          <w:color w:val="AEAAAA" w:themeColor="background2" w:themeShade="BF"/>
+        </w:rPr>
+        <w:t>Methode „</w:t>
+      </w:r>
+      <w:proofErr w:type="spellStart"/>
+      <w:proofErr w:type="gramStart"/>
+      <w:r>
+        <w:rPr>
+          <w:b/>
+          <w:color w:val="AEAAAA" w:themeColor="background2" w:themeShade="BF"/>
+        </w:rPr>
+        <w:t>OnTimerExpired</w:t>
+      </w:r>
+      <w:proofErr w:type="spellEnd"/>
+      <w:r>
+        <w:rPr>
+          <w:b/>
+          <w:color w:val="AEAAAA" w:themeColor="background2" w:themeShade="BF"/>
+        </w:rPr>
+        <w:t>(</w:t>
+      </w:r>
+      <w:proofErr w:type="gramEnd"/>
+      <w:r>
+        <w:rPr>
+          <w:b/>
+          <w:color w:val="AEAAAA" w:themeColor="background2" w:themeShade="BF"/>
+        </w:rPr>
+        <w:t>)“</w:t>
+      </w:r>
+    </w:p>
+    <w:p>
+      <w:pPr>
+        <w:rPr>
+          <w:color w:val="AEAAAA" w:themeColor="background2" w:themeShade="BF"/>
+        </w:rPr>
+      </w:pPr>
+      <w:r>
+        <w:rPr>
+          <w:color w:val="AEAAAA" w:themeColor="background2" w:themeShade="BF"/>
+        </w:rPr>
+        <w:t xml:space="preserve">Ist für </w:t>
+      </w:r>
+      <w:proofErr w:type="spellStart"/>
+      <w:r>
+        <w:rPr>
+          <w:color w:val="AEAAAA" w:themeColor="background2" w:themeShade="BF"/>
+        </w:rPr>
+        <w:t>Subgame</w:t>
+      </w:r>
+      <w:proofErr w:type="spellEnd"/>
+      <w:r>
+        <w:rPr>
+          <w:color w:val="AEAAAA" w:themeColor="background2" w:themeShade="BF"/>
+        </w:rPr>
+        <w:t xml:space="preserve"> abstrakt, Unterklassen implementieren.</w:t>
+      </w:r>
+      <w:r>
+        <w:rPr>
+          <w:color w:val="AEAAAA" w:themeColor="background2" w:themeShade="BF"/>
+        </w:rPr>
+        <w:br/>
+      </w:r>
+      <w:r>
+        <w:rPr>
+          <w:color w:val="AEAAAA" w:themeColor="background2" w:themeShade="BF"/>
+        </w:rPr>
+        <w:t xml:space="preserve">Alle </w:t>
+      </w:r>
+      <w:proofErr w:type="spellStart"/>
+      <w:r>
+        <w:rPr>
+          <w:color w:val="AEAAAA" w:themeColor="background2" w:themeShade="BF"/>
+        </w:rPr>
+        <w:t>Subgames</w:t>
+      </w:r>
+      <w:proofErr w:type="spellEnd"/>
+      <w:r>
+        <w:rPr>
+          <w:color w:val="AEAAAA" w:themeColor="background2" w:themeShade="BF"/>
+        </w:rPr>
+        <w:t xml:space="preserve"> haben einen </w:t>
+      </w:r>
+      <w:proofErr w:type="spellStart"/>
+      <w:r>
+        <w:rPr>
+          <w:color w:val="AEAAAA" w:themeColor="background2" w:themeShade="BF"/>
+        </w:rPr>
+        <w:t>Timer</w:t>
+      </w:r>
+      <w:proofErr w:type="spellEnd"/>
+      <w:r>
+        <w:rPr>
+          <w:color w:val="AEAAAA" w:themeColor="background2" w:themeShade="BF"/>
+        </w:rPr>
+        <w:t>.</w:t>
+      </w:r>
+      <w:r>
+        <w:rPr>
+          <w:color w:val="AEAAAA" w:themeColor="background2" w:themeShade="BF"/>
+        </w:rPr>
+        <w:br/>
+      </w:r>
+      <w:proofErr w:type="spellStart"/>
+      <w:r>
+        <w:rPr>
+          <w:color w:val="AEAAAA" w:themeColor="background2" w:themeShade="BF"/>
+        </w:rPr>
+        <w:t>TerminableTaskSubgames</w:t>
+      </w:r>
+      <w:proofErr w:type="spellEnd"/>
+      <w:r>
+        <w:rPr>
+          <w:color w:val="AEAAAA" w:themeColor="background2" w:themeShade="BF"/>
+        </w:rPr>
+        <w:t xml:space="preserve"> ändern ihre </w:t>
+      </w:r>
+      <w:proofErr w:type="spellStart"/>
+      <w:r>
+        <w:rPr>
+          <w:color w:val="AEAAAA" w:themeColor="background2" w:themeShade="BF"/>
+        </w:rPr>
+        <w:t>HasTaskExpired</w:t>
+      </w:r>
+      <w:proofErr w:type="spellEnd"/>
+      <w:r>
+        <w:rPr>
+          <w:color w:val="AEAAAA" w:themeColor="background2" w:themeShade="BF"/>
+        </w:rPr>
+        <w:t>-Eigenschaft nach dessen Ablauf.</w:t>
+      </w:r>
+      <w:r>
+        <w:rPr>
+          <w:color w:val="AEAAAA" w:themeColor="background2" w:themeShade="BF"/>
+        </w:rPr>
+        <w:br/>
+      </w:r>
+      <w:proofErr w:type="spellStart"/>
+      <w:r>
+        <w:rPr>
+          <w:color w:val="AEAAAA" w:themeColor="background2" w:themeShade="BF"/>
+        </w:rPr>
+        <w:t>IndefiniteTaskSubgames</w:t>
+      </w:r>
+      <w:proofErr w:type="spellEnd"/>
+      <w:r>
+        <w:rPr>
+          <w:color w:val="AEAAAA" w:themeColor="background2" w:themeShade="BF"/>
+        </w:rPr>
+        <w:t xml:space="preserve"> </w:t>
+      </w:r>
+      <w:proofErr w:type="spellStart"/>
+      <w:r>
+        <w:rPr>
+          <w:color w:val="AEAAAA" w:themeColor="background2" w:themeShade="BF"/>
+        </w:rPr>
+        <w:t>änden</w:t>
+      </w:r>
+      <w:proofErr w:type="spellEnd"/>
+      <w:r>
+        <w:rPr>
+          <w:color w:val="AEAAAA" w:themeColor="background2" w:themeShade="BF"/>
+        </w:rPr>
+        <w:t xml:space="preserve"> ihre </w:t>
+      </w:r>
+      <w:proofErr w:type="spellStart"/>
+      <w:r>
+        <w:rPr>
+          <w:color w:val="AEAAAA" w:themeColor="background2" w:themeShade="BF"/>
+        </w:rPr>
+        <w:t>ExpectsReaction</w:t>
+      </w:r>
+      <w:proofErr w:type="spellEnd"/>
+      <w:r>
+        <w:rPr>
+          <w:color w:val="AEAAAA" w:themeColor="background2" w:themeShade="BF"/>
+        </w:rPr>
+        <w:t>-Eigenschaft.</w:t>
+      </w:r>
+    </w:p>
+    <w:p>
+      <w:pPr>
+        <w:rPr>
+          <w:color w:val="AEAAAA" w:themeColor="background2" w:themeShade="BF"/>
+        </w:rPr>
+      </w:pPr>
+    </w:p>
+    <w:p>
+      <w:pPr>
+        <w:rPr>
+          <w:color w:val="AEAAAA" w:themeColor="background2" w:themeShade="BF"/>
+        </w:rPr>
+      </w:pPr>
+      <w:proofErr w:type="spellStart"/>
+      <w:r>
+        <w:rPr>
+          <w:color w:val="AEAAAA" w:themeColor="background2" w:themeShade="BF"/>
+        </w:rPr>
+        <w:t>IndefiniteTaskSubgames</w:t>
+      </w:r>
+      <w:proofErr w:type="spellEnd"/>
+      <w:r>
+        <w:rPr>
+          <w:color w:val="AEAAAA" w:themeColor="background2" w:themeShade="BF"/>
+        </w:rPr>
+        <w:t xml:space="preserve"> können eine Benachrichtigung einrichten, die über eine </w:t>
+      </w:r>
+    </w:p>
+    <w:p/>
+    <w:p/>
+    <w:p>
+      <w:pPr>
+        <w:rPr>
+          <w:b/>
+          <w:sz w:val="28"/>
+        </w:rPr>
+      </w:pPr>
+      <w:proofErr w:type="spellStart"/>
+      <w:r>
+        <w:rPr>
+          <w:b/>
+          <w:sz w:val="28"/>
+        </w:rPr>
+        <w:t>SubgameFlandernstrasseOpen</w:t>
+      </w:r>
+      <w:proofErr w:type="spellEnd"/>
+      <w:r>
+        <w:rPr>
+          <w:b/>
+          <w:sz w:val="28"/>
+        </w:rPr>
+        <w:t xml:space="preserve"> </w:t>
+      </w:r>
+    </w:p>
+    <w:p>
+      <w:proofErr w:type="spellStart"/>
+      <w:r>
+        <w:t>Subgame</w:t>
+      </w:r>
+      <w:r>
+        <w:t>FlandernstrasseOpen</w:t>
+      </w:r>
+      <w:proofErr w:type="spellEnd"/>
+      <w:r>
+        <w:t xml:space="preserve"> besitzt in einer XML die Öffnungszeiten der Hochschule am Standort Flande</w:t>
+      </w:r>
+      <w:r>
+        <w:t>r</w:t>
+      </w:r>
+      <w:r>
+        <w:t>nstraße aus Uhrzeitpaaren mit jeweils einem Wochentag.</w:t>
+      </w:r>
+      <w:r>
+        <w:br/>
+        <w:t xml:space="preserve">Die einzelnen Öffnungsintervalle werden </w:t>
+      </w:r>
+      <w:r>
+        <w:t xml:space="preserve">bei Subgame-Start </w:t>
+      </w:r>
+      <w:r>
+        <w:t xml:space="preserve">als Elemente der Klasse </w:t>
+      </w:r>
+      <w:proofErr w:type="spellStart"/>
+      <w:r>
+        <w:t>WeekbasedDateTimeInterval</w:t>
+      </w:r>
+      <w:proofErr w:type="spellEnd"/>
+      <w:r>
+        <w:t xml:space="preserve"> </w:t>
+      </w:r>
+      <w:r>
+        <w:t xml:space="preserve">in ein </w:t>
+      </w:r>
+      <w:proofErr w:type="spellStart"/>
+      <w:r>
+        <w:t>LinkedList</w:t>
+      </w:r>
+      <w:proofErr w:type="spellEnd"/>
+      <w:r>
+        <w:t xml:space="preserve">-Member </w:t>
+      </w:r>
+      <w:proofErr w:type="spellStart"/>
+      <w:r>
+        <w:t>geladen.</w:t>
+      </w:r>
+    </w:p>
+    <w:p>
+      <w:pPr>
+        <w:rPr>
+          <w:lang w:val="en-US"/>
+        </w:rPr>
+      </w:pPr>
+      <w:r>
+        <w:rPr>
+          <w:lang w:val="en-US"/>
+        </w:rPr>
+        <w:t>WeekbasedDateTimeInterval</w:t>
+      </w:r>
+      <w:proofErr w:type="spellEnd"/>
+      <w:r>
+        <w:rPr>
+          <w:lang w:val="en-US"/>
+        </w:rPr>
+        <w:t xml:space="preserve"> </w:t>
+      </w:r>
+      <w:r>
+        <w:rPr>
+          <w:lang w:val="en-US"/>
+        </w:rPr>
+        <w:t>Member</w:t>
+      </w:r>
+      <w:r>
+        <w:rPr>
+          <w:lang w:val="en-US"/>
+        </w:rPr>
+        <w:t>s</w:t>
+      </w:r>
+      <w:r>
+        <w:rPr>
+          <w:lang w:val="en-US"/>
+        </w:rPr>
+        <w:t>:</w:t>
+      </w:r>
+      <w:r>
+        <w:rPr>
+          <w:lang w:val="en-US"/>
+        </w:rPr>
+        <w:br/>
+      </w:r>
+      <w:r>
+        <w:rPr>
+          <w:lang w:val="en-US"/>
+        </w:rPr>
+        <w:t xml:space="preserve">private </w:t>
+      </w:r>
+      <w:proofErr w:type="spellStart"/>
+      <w:r>
+        <w:rPr>
+          <w:lang w:val="en-US"/>
+        </w:rPr>
+        <w:t>DateTime</w:t>
+      </w:r>
+      <w:proofErr w:type="spellEnd"/>
+      <w:r>
+        <w:rPr>
+          <w:lang w:val="en-US"/>
+        </w:rPr>
+        <w:t xml:space="preserve"> </w:t>
+      </w:r>
+      <w:r>
+        <w:rPr>
+          <w:lang w:val="en-US"/>
+        </w:rPr>
+        <w:t>start</w:t>
+      </w:r>
+      <w:r>
+        <w:rPr>
+          <w:lang w:val="en-US"/>
+        </w:rPr>
+        <w:t>;</w:t>
+      </w:r>
+      <w:r>
+        <w:rPr>
+          <w:lang w:val="en-US"/>
+        </w:rPr>
+        <w:br/>
+      </w:r>
+      <w:r>
+        <w:rPr>
+          <w:lang w:val="en-US"/>
+        </w:rPr>
+        <w:t xml:space="preserve">private </w:t>
+      </w:r>
+      <w:proofErr w:type="spellStart"/>
+      <w:r>
+        <w:rPr>
+          <w:lang w:val="en-US"/>
+        </w:rPr>
+        <w:t>DateTime</w:t>
+      </w:r>
+      <w:proofErr w:type="spellEnd"/>
+      <w:r>
+        <w:rPr>
+          <w:lang w:val="en-US"/>
+        </w:rPr>
+        <w:t xml:space="preserve"> </w:t>
+      </w:r>
+      <w:r>
+        <w:rPr>
+          <w:lang w:val="en-US"/>
+        </w:rPr>
+        <w:t>end</w:t>
+      </w:r>
+      <w:r>
+        <w:rPr>
+          <w:lang w:val="en-US"/>
+        </w:rPr>
+        <w:t>;</w:t>
+      </w:r>
+      <w:r>
+        <w:rPr>
+          <w:lang w:val="en-US"/>
+        </w:rPr>
+        <w:br/>
+        <w:t xml:space="preserve">public </w:t>
+      </w:r>
+      <w:proofErr w:type="spellStart"/>
+      <w:proofErr w:type="gramStart"/>
+      <w:r>
+        <w:rPr>
+          <w:lang w:val="en-US"/>
+        </w:rPr>
+        <w:t>WeekbasedDateTimeInterval</w:t>
+      </w:r>
+      <w:proofErr w:type="spellEnd"/>
+      <w:r>
+        <w:rPr>
+          <w:lang w:val="en-US"/>
+        </w:rPr>
+        <w:t>(</w:t>
+      </w:r>
+      <w:proofErr w:type="spellStart"/>
+      <w:proofErr w:type="gramEnd"/>
+      <w:r>
+        <w:rPr>
+          <w:lang w:val="en-US"/>
+        </w:rPr>
+        <w:t>DateTime</w:t>
+      </w:r>
+      <w:proofErr w:type="spellEnd"/>
+      <w:r>
+        <w:rPr>
+          <w:lang w:val="en-US"/>
+        </w:rPr>
+        <w:t xml:space="preserve"> start, </w:t>
+      </w:r>
+      <w:proofErr w:type="spellStart"/>
+      <w:r>
+        <w:rPr>
+          <w:lang w:val="en-US"/>
+        </w:rPr>
+        <w:t>DateTimeEnd</w:t>
+      </w:r>
+      <w:proofErr w:type="spellEnd"/>
+      <w:r>
+        <w:rPr>
+          <w:lang w:val="en-US"/>
+        </w:rPr>
+        <w:t>);</w:t>
+      </w:r>
+      <w:r>
+        <w:rPr>
+          <w:lang w:val="en-US"/>
+        </w:rPr>
+        <w:br/>
+        <w:t xml:space="preserve">public </w:t>
+      </w:r>
+      <w:proofErr w:type="spellStart"/>
+      <w:r>
+        <w:rPr>
+          <w:lang w:val="en-US"/>
+        </w:rPr>
+        <w:t>bool</w:t>
+      </w:r>
+      <w:proofErr w:type="spellEnd"/>
+      <w:r>
+        <w:rPr>
+          <w:lang w:val="en-US"/>
+        </w:rPr>
+        <w:t xml:space="preserve"> Contains</w:t>
+      </w:r>
+      <w:r>
+        <w:rPr>
+          <w:lang w:val="en-US"/>
+        </w:rPr>
+        <w:t>(</w:t>
+      </w:r>
+      <w:proofErr w:type="spellStart"/>
+      <w:r>
+        <w:rPr>
+          <w:lang w:val="en-US"/>
+        </w:rPr>
+        <w:t>DateTime</w:t>
+      </w:r>
+      <w:proofErr w:type="spellEnd"/>
+      <w:r>
+        <w:rPr>
+          <w:lang w:val="en-US"/>
+        </w:rPr>
+        <w:t>)</w:t>
+      </w:r>
+      <w:r>
+        <w:rPr>
+          <w:lang w:val="en-US"/>
+        </w:rPr>
+        <w:t>;</w:t>
+      </w:r>
+      <w:r>
+        <w:rPr>
+          <w:lang w:val="en-US"/>
+        </w:rPr>
+        <w:br/>
+      </w:r>
+    </w:p>
+    <w:p>
+      <w:pPr>
+        <w:rPr>
+          <w:lang w:val="en-US"/>
+        </w:rPr>
+      </w:pPr>
+      <w:r>
+        <w:t xml:space="preserve">Die Uhrzeit wird zu Beginn des Tasks an zufälliger Stelle gesetzt und schreitet bei jedem </w:t>
+      </w:r>
+      <w:proofErr w:type="gramStart"/>
+      <w:r>
+        <w:t>Update(</w:t>
+      </w:r>
+      <w:proofErr w:type="gramEnd"/>
+      <w:r>
+        <w:t>) um eine Minute voran.</w:t>
+      </w:r>
+      <w:r>
+        <w:br/>
+        <w:t xml:space="preserve">Bei </w:t>
+      </w:r>
+      <w:r>
+        <w:t xml:space="preserve">Abrufen der </w:t>
+      </w:r>
+      <w:proofErr w:type="spellStart"/>
+      <w:r>
+        <w:t>ExpectsReaction</w:t>
+      </w:r>
+      <w:proofErr w:type="spellEnd"/>
+      <w:r>
+        <w:t>-Eigenschaft</w:t>
+      </w:r>
+      <w:r>
+        <w:t xml:space="preserve"> wird geprüft</w:t>
+      </w:r>
+      <w:r>
+        <w:t xml:space="preserve">, ob die aktuelle Zeit in einem der </w:t>
+      </w:r>
+      <w:proofErr w:type="spellStart"/>
+      <w:r>
+        <w:t>WeekbasedDateTimeInterval</w:t>
+      </w:r>
+      <w:r>
+        <w:t>s</w:t>
+      </w:r>
+      <w:proofErr w:type="spellEnd"/>
+      <w:r>
+        <w:t xml:space="preserve"> liegt.</w:t>
+      </w:r>
+      <w:r>
+        <w:br/>
+      </w:r>
+      <w:r>
+        <w:br/>
+      </w:r>
+      <w:proofErr w:type="spellStart"/>
+      <w:r>
+        <w:rPr>
+          <w:lang w:val="en-US"/>
+        </w:rPr>
+        <w:t>SubgameFlandernstrasseOpen</w:t>
+      </w:r>
+      <w:proofErr w:type="spellEnd"/>
+      <w:r>
+        <w:rPr>
+          <w:lang w:val="en-US"/>
+        </w:rPr>
+        <w:t xml:space="preserve"> </w:t>
+      </w:r>
+      <w:r>
+        <w:rPr>
+          <w:lang w:val="en-US"/>
+        </w:rPr>
+        <w:t>Member</w:t>
+      </w:r>
+      <w:r>
+        <w:rPr>
+          <w:lang w:val="en-US"/>
+        </w:rPr>
+        <w:t>s</w:t>
+      </w:r>
+      <w:r>
+        <w:rPr>
+          <w:lang w:val="en-US"/>
+        </w:rPr>
+        <w:t>:</w:t>
+      </w:r>
+      <w:r>
+        <w:rPr>
+          <w:lang w:val="en-US"/>
+        </w:rPr>
+        <w:br/>
+      </w:r>
+      <w:r>
+        <w:rPr>
+          <w:lang w:val="en-US"/>
+        </w:rPr>
+        <w:t xml:space="preserve">protected override bool </w:t>
+      </w:r>
+      <w:proofErr w:type="spellStart"/>
+      <w:r>
+        <w:rPr>
+          <w:lang w:val="en-US"/>
+        </w:rPr>
+        <w:t>ExpectsReaction</w:t>
+      </w:r>
+      <w:proofErr w:type="spellEnd"/>
+      <w:r>
+        <w:rPr>
+          <w:lang w:val="en-US"/>
+        </w:rPr>
+        <w:t>{get;}</w:t>
+      </w:r>
+      <w:r>
+        <w:rPr>
+          <w:lang w:val="en-US"/>
+        </w:rPr>
+        <w:t>;</w:t>
+      </w:r>
+      <w:r>
+        <w:rPr>
+          <w:lang w:val="en-US"/>
+        </w:rPr>
+        <w:br/>
+      </w:r>
       <w:bookmarkStart w:id="0" w:name="_GoBack"/>
+      <w:r>
+        <w:rPr>
+          <w:lang w:val="en-US"/>
+        </w:rPr>
+        <w:t xml:space="preserve">private </w:t>
+      </w:r>
+      <w:proofErr w:type="spellStart"/>
+      <w:r>
+        <w:rPr>
+          <w:lang w:val="en-US"/>
+        </w:rPr>
+        <w:t>DateTime</w:t>
+      </w:r>
+      <w:proofErr w:type="spellEnd"/>
+      <w:r>
+        <w:rPr>
+          <w:lang w:val="en-US"/>
+        </w:rPr>
+        <w:t xml:space="preserve"> </w:t>
+      </w:r>
+      <w:proofErr w:type="spellStart"/>
+      <w:r>
+        <w:rPr>
+          <w:lang w:val="en-US"/>
+        </w:rPr>
+        <w:t>currentTime</w:t>
+      </w:r>
+      <w:proofErr w:type="spellEnd"/>
+      <w:r>
+        <w:rPr>
+          <w:lang w:val="en-US"/>
+        </w:rPr>
+        <w:t>;</w:t>
+      </w:r>
+      <w:r>
+        <w:rPr>
+          <w:lang w:val="en-US"/>
+        </w:rPr>
+        <w:br/>
+      </w:r>
+      <w:r>
+        <w:rPr>
+          <w:lang w:val="en-US"/>
+        </w:rPr>
+        <w:t xml:space="preserve">private </w:t>
+      </w:r>
+      <w:proofErr w:type="spellStart"/>
+      <w:r>
+        <w:rPr>
+          <w:lang w:val="en-US"/>
+        </w:rPr>
+        <w:t>LinkedList</w:t>
+      </w:r>
+      <w:proofErr w:type="spellEnd"/>
+      <w:r>
+        <w:rPr>
+          <w:lang w:val="en-US"/>
+        </w:rPr>
+        <w:t>&lt;</w:t>
+      </w:r>
+      <w:proofErr w:type="spellStart"/>
+      <w:r>
+        <w:rPr>
+          <w:lang w:val="en-US"/>
+        </w:rPr>
+        <w:t>WeekbasedDateTimeInterval</w:t>
+      </w:r>
+      <w:proofErr w:type="spellEnd"/>
+      <w:r>
+        <w:rPr>
+          <w:lang w:val="en-US"/>
+        </w:rPr>
+        <w:t>&gt;</w:t>
+      </w:r>
+      <w:r>
+        <w:rPr>
+          <w:lang w:val="en-US"/>
+        </w:rPr>
+        <w:t xml:space="preserve"> </w:t>
+      </w:r>
+      <w:proofErr w:type="spellStart"/>
+      <w:r>
+        <w:rPr>
+          <w:lang w:val="en-US"/>
+        </w:rPr>
+        <w:t>openingHours</w:t>
+      </w:r>
+      <w:proofErr w:type="spellEnd"/>
+      <w:r>
+        <w:rPr>
+          <w:lang w:val="en-US"/>
+        </w:rPr>
+        <w:t>;</w:t>
+      </w:r>
+      <w:r>
+        <w:rPr>
+          <w:lang w:val="en-US"/>
+        </w:rPr>
+        <w:br/>
+      </w:r>
+      <w:r>
+        <w:rPr>
+          <w:lang w:val="en-US"/>
+        </w:rPr>
+        <w:t xml:space="preserve">private </w:t>
+      </w:r>
+      <w:r>
+        <w:rPr>
+          <w:lang w:val="en-US"/>
+        </w:rPr>
+        <w:t xml:space="preserve">void </w:t>
+      </w:r>
+      <w:proofErr w:type="spellStart"/>
+      <w:r>
+        <w:rPr>
+          <w:lang w:val="en-US"/>
+        </w:rPr>
+        <w:t>Advance</w:t>
+      </w:r>
+      <w:r>
+        <w:rPr>
+          <w:lang w:val="en-US"/>
+        </w:rPr>
+        <w:t>Time</w:t>
+      </w:r>
+      <w:r>
+        <w:rPr>
+          <w:lang w:val="en-US"/>
+        </w:rPr>
+        <w:t>Mins</w:t>
+      </w:r>
+      <w:proofErr w:type="spellEnd"/>
+      <w:r>
+        <w:rPr>
+          <w:lang w:val="en-US"/>
+        </w:rPr>
+        <w:t>();</w:t>
+      </w:r>
+      <w:r>
+        <w:rPr>
+          <w:lang w:val="en-US"/>
+        </w:rPr>
+        <w:br/>
+      </w:r>
+      <w:r>
+        <w:rPr>
+          <w:lang w:val="en-US"/>
+        </w:rPr>
+        <w:t xml:space="preserve">private </w:t>
+      </w:r>
+      <w:r>
+        <w:rPr>
+          <w:lang w:val="en-US"/>
+        </w:rPr>
+        <w:t xml:space="preserve">void </w:t>
+      </w:r>
+      <w:proofErr w:type="spellStart"/>
+      <w:r>
+        <w:rPr>
+          <w:lang w:val="en-US"/>
+        </w:rPr>
+        <w:t>Update</w:t>
+      </w:r>
+      <w:r>
+        <w:rPr>
+          <w:lang w:val="en-US"/>
+        </w:rPr>
+        <w:t>Time</w:t>
+      </w:r>
+      <w:r>
+        <w:rPr>
+          <w:lang w:val="en-US"/>
+        </w:rPr>
+        <w:t>View</w:t>
+      </w:r>
+      <w:proofErr w:type="spellEnd"/>
+      <w:r>
+        <w:rPr>
+          <w:lang w:val="en-US"/>
+        </w:rPr>
+        <w:t>();</w:t>
+      </w:r>
+      <w:r>
+        <w:rPr>
+          <w:lang w:val="en-US"/>
+        </w:rPr>
+        <w:br/>
+        <w:t xml:space="preserve">private void </w:t>
+      </w:r>
+      <w:proofErr w:type="spellStart"/>
+      <w:r>
+        <w:rPr>
+          <w:lang w:val="en-US"/>
+        </w:rPr>
+        <w:t>SetRandomTime</w:t>
+      </w:r>
+      <w:proofErr w:type="spellEnd"/>
+      <w:r>
+        <w:rPr>
+          <w:lang w:val="en-US"/>
+        </w:rPr>
+        <w:t>();</w:t>
+      </w:r>
+      <w:r>
+        <w:rPr>
+          <w:lang w:val="en-US"/>
+        </w:rPr>
+        <w:br/>
+        <w:t xml:space="preserve">private void </w:t>
+      </w:r>
+      <w:proofErr w:type="spellStart"/>
+      <w:r>
+        <w:rPr>
+          <w:lang w:val="en-US"/>
+        </w:rPr>
+        <w:t>LoadXML</w:t>
+      </w:r>
+      <w:proofErr w:type="spellEnd"/>
+      <w:r>
+        <w:rPr>
+          <w:lang w:val="en-US"/>
+        </w:rPr>
+        <w:t>();</w:t>
+      </w:r>
       <w:bookmarkEnd w:id="0"/>
     </w:p>
     <w:sectPr>

</xml_diff>